<commit_message>
Added a stove and updated milestones
</commit_message>
<xml_diff>
--- a/Documentation/Milestone guidelines.docx
+++ b/Documentation/Milestone guidelines.docx
@@ -163,6 +163,15 @@
               </w:rPr>
               <w:t xml:space="preserve">Date Completed: </w:t>
             </w:r>
+            <w:r>
+              <w:rPr>
+                <w:b/>
+                <w:sz w:val="28"/>
+              </w:rPr>
+              <w:t>08/08/18</w:t>
+            </w:r>
+            <w:bookmarkStart w:id="0" w:name="_GoBack"/>
+            <w:bookmarkEnd w:id="0"/>
           </w:p>
         </w:tc>
       </w:tr>
@@ -280,14 +289,7 @@
                 <w:b/>
                 <w:sz w:val="28"/>
               </w:rPr>
-              <w:t>Date Completed:</w:t>
-            </w:r>
-            <w:r>
-              <w:rPr>
-                <w:b/>
-                <w:sz w:val="28"/>
-              </w:rPr>
-              <w:t xml:space="preserve"> </w:t>
+              <w:t xml:space="preserve">Date Completed: </w:t>
             </w:r>
           </w:p>
         </w:tc>
@@ -535,14 +537,7 @@
                 <w:b/>
                 <w:sz w:val="28"/>
               </w:rPr>
-              <w:t>Date Completed:</w:t>
-            </w:r>
-            <w:r>
-              <w:rPr>
-                <w:b/>
-                <w:sz w:val="28"/>
-              </w:rPr>
-              <w:t xml:space="preserve"> </w:t>
+              <w:t xml:space="preserve">Date Completed: </w:t>
             </w:r>
           </w:p>
         </w:tc>
@@ -653,14 +648,7 @@
                 <w:b/>
                 <w:sz w:val="28"/>
               </w:rPr>
-              <w:t>Date Completed:</w:t>
-            </w:r>
-            <w:r>
-              <w:rPr>
-                <w:b/>
-                <w:sz w:val="28"/>
-              </w:rPr>
-              <w:t xml:space="preserve"> </w:t>
+              <w:t xml:space="preserve">Date Completed: </w:t>
             </w:r>
           </w:p>
         </w:tc>
@@ -778,14 +766,7 @@
                 <w:b/>
                 <w:sz w:val="28"/>
               </w:rPr>
-              <w:t>Date Completed:</w:t>
-            </w:r>
-            <w:r>
-              <w:rPr>
-                <w:b/>
-                <w:sz w:val="28"/>
-              </w:rPr>
-              <w:t xml:space="preserve"> </w:t>
+              <w:t xml:space="preserve">Date Completed: </w:t>
             </w:r>
           </w:p>
         </w:tc>
@@ -898,14 +879,7 @@
                 <w:b/>
                 <w:sz w:val="28"/>
               </w:rPr>
-              <w:t>Date Completed:</w:t>
-            </w:r>
-            <w:r>
-              <w:rPr>
-                <w:b/>
-                <w:sz w:val="28"/>
-              </w:rPr>
-              <w:t xml:space="preserve"> </w:t>
+              <w:t xml:space="preserve">Date Completed: </w:t>
             </w:r>
           </w:p>
         </w:tc>
@@ -968,8 +942,6 @@
               </w:rPr>
               <w:t>Outdoor area fully working and usable</w:t>
             </w:r>
-            <w:bookmarkStart w:id="0" w:name="_GoBack"/>
-            <w:bookmarkEnd w:id="0"/>
           </w:p>
         </w:tc>
         <w:tc>
@@ -1004,14 +976,7 @@
                 <w:b/>
                 <w:sz w:val="28"/>
               </w:rPr>
-              <w:t>Date Completed:</w:t>
-            </w:r>
-            <w:r>
-              <w:rPr>
-                <w:b/>
-                <w:sz w:val="28"/>
-              </w:rPr>
-              <w:t xml:space="preserve"> </w:t>
+              <w:t xml:space="preserve">Date Completed: </w:t>
             </w:r>
           </w:p>
         </w:tc>
@@ -1093,14 +1058,7 @@
                 <w:b/>
                 <w:sz w:val="28"/>
               </w:rPr>
-              <w:t>Date Completed:</w:t>
-            </w:r>
-            <w:r>
-              <w:rPr>
-                <w:b/>
-                <w:sz w:val="28"/>
-              </w:rPr>
-              <w:t xml:space="preserve"> </w:t>
+              <w:t xml:space="preserve">Date Completed: </w:t>
             </w:r>
           </w:p>
         </w:tc>
@@ -1209,14 +1167,7 @@
                 <w:b/>
                 <w:sz w:val="28"/>
               </w:rPr>
-              <w:t>Date Completed:</w:t>
-            </w:r>
-            <w:r>
-              <w:rPr>
-                <w:b/>
-                <w:sz w:val="28"/>
-              </w:rPr>
-              <w:t xml:space="preserve"> </w:t>
+              <w:t xml:space="preserve">Date Completed: </w:t>
             </w:r>
           </w:p>
         </w:tc>
@@ -1307,14 +1258,7 @@
                 <w:b/>
                 <w:sz w:val="28"/>
               </w:rPr>
-              <w:t>Date Completed:</w:t>
-            </w:r>
-            <w:r>
-              <w:rPr>
-                <w:b/>
-                <w:sz w:val="28"/>
-              </w:rPr>
-              <w:t xml:space="preserve"> </w:t>
+              <w:t xml:space="preserve">Date Completed: </w:t>
             </w:r>
           </w:p>
         </w:tc>
@@ -1410,14 +1354,7 @@
                 <w:b/>
                 <w:sz w:val="28"/>
               </w:rPr>
-              <w:t>Date Completed:</w:t>
-            </w:r>
-            <w:r>
-              <w:rPr>
-                <w:b/>
-                <w:sz w:val="28"/>
-              </w:rPr>
-              <w:t xml:space="preserve"> </w:t>
+              <w:t xml:space="preserve">Date Completed: </w:t>
             </w:r>
           </w:p>
         </w:tc>

</xml_diff>

<commit_message>
Added assets into house and addd colour to give some view of sizing and spacing
</commit_message>
<xml_diff>
--- a/Documentation/Milestone guidelines.docx
+++ b/Documentation/Milestone guidelines.docx
@@ -170,8 +170,22 @@
               </w:rPr>
               <w:t>08/08/18</w:t>
             </w:r>
-            <w:bookmarkStart w:id="0" w:name="_GoBack"/>
-            <w:bookmarkEnd w:id="0"/>
+          </w:p>
+          <w:p>
+            <w:pPr>
+              <w:jc w:val="center"/>
+              <w:rPr>
+                <w:b/>
+                <w:sz w:val="28"/>
+              </w:rPr>
+            </w:pPr>
+            <w:r>
+              <w:rPr>
+                <w:b/>
+                <w:sz w:val="28"/>
+              </w:rPr>
+              <w:t>Time: 3:45 Pm</w:t>
+            </w:r>
           </w:p>
         </w:tc>
       </w:tr>
@@ -281,6 +295,7 @@
             <w:pPr>
               <w:jc w:val="center"/>
               <w:rPr>
+                <w:b/>
                 <w:sz w:val="28"/>
               </w:rPr>
             </w:pPr>
@@ -291,8 +306,33 @@
               </w:rPr>
               <w:t xml:space="preserve">Date Completed: </w:t>
             </w:r>
-          </w:p>
-        </w:tc>
+            <w:r>
+              <w:rPr>
+                <w:b/>
+                <w:sz w:val="28"/>
+              </w:rPr>
+              <w:t>09/08/18</w:t>
+            </w:r>
+          </w:p>
+          <w:p>
+            <w:pPr>
+              <w:jc w:val="center"/>
+              <w:rPr>
+                <w:b/>
+                <w:sz w:val="28"/>
+              </w:rPr>
+            </w:pPr>
+            <w:r>
+              <w:rPr>
+                <w:b/>
+                <w:sz w:val="28"/>
+              </w:rPr>
+              <w:t>Time: 10:18 Am</w:t>
+            </w:r>
+          </w:p>
+        </w:tc>
+        <w:bookmarkStart w:id="0" w:name="_GoBack"/>
+        <w:bookmarkEnd w:id="0"/>
       </w:tr>
       <w:tr>
         <w:trPr>

</xml_diff>

<commit_message>
implemented triggers and kitchen assets. added grandson to the living room.
</commit_message>
<xml_diff>
--- a/Documentation/Milestone guidelines.docx
+++ b/Documentation/Milestone guidelines.docx
@@ -623,8 +623,6 @@
               </w:rPr>
               <w:t>Yes.</w:t>
             </w:r>
-            <w:bookmarkStart w:id="0" w:name="_GoBack"/>
-            <w:bookmarkEnd w:id="0"/>
           </w:p>
         </w:tc>
       </w:tr>
@@ -665,7 +663,13 @@
               <w:rPr>
                 <w:sz w:val="28"/>
               </w:rPr>
-              <w:t xml:space="preserve">Audio triggers made </w:t>
+              <w:t>Game Manager made</w:t>
+            </w:r>
+            <w:r>
+              <w:rPr>
+                <w:sz w:val="28"/>
+              </w:rPr>
+              <w:t xml:space="preserve"> </w:t>
             </w:r>
           </w:p>
           <w:p>
@@ -735,6 +739,13 @@
                 <w:sz w:val="28"/>
               </w:rPr>
               <w:t xml:space="preserve">Date Completed: </w:t>
+            </w:r>
+            <w:r>
+              <w:rPr>
+                <w:b/>
+                <w:sz w:val="28"/>
+              </w:rPr>
+              <w:t>15/08/18</w:t>
             </w:r>
           </w:p>
         </w:tc>
@@ -854,6 +865,8 @@
               </w:rPr>
               <w:t xml:space="preserve">Date Completed: </w:t>
             </w:r>
+            <w:bookmarkStart w:id="0" w:name="_GoBack"/>
+            <w:bookmarkEnd w:id="0"/>
           </w:p>
         </w:tc>
       </w:tr>

</xml_diff>

<commit_message>
polished the breakfast animation and triggers. added hospital sounds.
</commit_message>
<xml_diff>
--- a/Documentation/Milestone guidelines.docx
+++ b/Documentation/Milestone guidelines.docx
@@ -855,6 +855,7 @@
             <w:pPr>
               <w:jc w:val="center"/>
               <w:rPr>
+                <w:b/>
                 <w:sz w:val="28"/>
               </w:rPr>
             </w:pPr>
@@ -864,6 +865,36 @@
                 <w:sz w:val="28"/>
               </w:rPr>
               <w:t xml:space="preserve">Date Completed: </w:t>
+            </w:r>
+            <w:r>
+              <w:rPr>
+                <w:b/>
+                <w:sz w:val="28"/>
+              </w:rPr>
+              <w:t>16/08/10</w:t>
+            </w:r>
+          </w:p>
+          <w:p>
+            <w:pPr>
+              <w:jc w:val="center"/>
+              <w:rPr>
+                <w:b/>
+                <w:sz w:val="28"/>
+              </w:rPr>
+            </w:pPr>
+            <w:r>
+              <w:rPr>
+                <w:b/>
+                <w:sz w:val="28"/>
+              </w:rPr>
+              <w:t xml:space="preserve">Time: </w:t>
+            </w:r>
+            <w:r>
+              <w:rPr>
+                <w:b/>
+                <w:sz w:val="28"/>
+              </w:rPr>
+              <w:t>4:35 Pm</w:t>
             </w:r>
             <w:bookmarkStart w:id="0" w:name="_GoBack"/>
             <w:bookmarkEnd w:id="0"/>

</xml_diff>